<commit_message>
CHGT 1 BDD + livrables
</commit_message>
<xml_diff>
--- a/Livrables/Fiche d'avancement.docx
+++ b/Livrables/Fiche d'avancement.docx
@@ -545,36 +545,6 @@
           <w:rFonts w:ascii="Helvetica" w:eastAsia="Times New Roman" w:hAnsi="Helvetica" w:cs="Times New Roman"/>
           <w:lang w:val="en-US" w:eastAsia="fr-FR"/>
         </w:rPr>
-        <w:t>-  </w:t>
-      </w:r>
-      <w:r>
-        <w:rPr>
-          <w:rFonts w:ascii="Helvetica" w:eastAsia="Times New Roman" w:hAnsi="Helvetica" w:cs="Times New Roman"/>
-          <w:lang w:val="en-US" w:eastAsia="fr-FR"/>
-        </w:rPr>
-        <w:t>Sequence diagram ;</w:t>
-      </w:r>
-      <w:r>
-        <w:rPr>
-          <w:rFonts w:ascii="Helvetica" w:eastAsia="Times New Roman" w:hAnsi="Helvetica" w:cs="Times New Roman"/>
-          <w:lang w:val="en-US" w:eastAsia="fr-FR"/>
-        </w:rPr>
-        <w:t xml:space="preserve"> </w:t>
-      </w:r>
-    </w:p>
-    <w:p>
-      <w:pPr>
-        <w:pStyle w:val="Sansinterligne"/>
-        <w:rPr>
-          <w:rFonts w:ascii="Helvetica" w:eastAsia="Times New Roman" w:hAnsi="Helvetica" w:cs="Times New Roman"/>
-          <w:lang w:val="en-US" w:eastAsia="fr-FR"/>
-        </w:rPr>
-      </w:pPr>
-      <w:r>
-        <w:rPr>
-          <w:rFonts w:ascii="Helvetica" w:eastAsia="Times New Roman" w:hAnsi="Helvetica" w:cs="Times New Roman"/>
-          <w:lang w:val="en-US" w:eastAsia="fr-FR"/>
-        </w:rPr>
         <w:t xml:space="preserve">- </w:t>
       </w:r>
       <w:r>
@@ -762,26 +732,6 @@
     <w:p>
       <w:pPr>
         <w:pStyle w:val="Sansinterligne"/>
-        <w:numPr>
-          <w:ilvl w:val="0"/>
-          <w:numId w:val="27"/>
-        </w:numPr>
-        <w:rPr>
-          <w:rFonts w:ascii="Helvetica" w:hAnsi="Helvetica"/>
-          <w:lang w:val="en-US"/>
-        </w:rPr>
-      </w:pPr>
-      <w:r>
-        <w:rPr>
-          <w:rFonts w:ascii="Helvetica" w:hAnsi="Helvetica"/>
-          <w:lang w:val="en-US"/>
-        </w:rPr>
-        <w:t xml:space="preserve">Sequence diagram </w:t>
-      </w:r>
-    </w:p>
-    <w:p>
-      <w:pPr>
-        <w:pStyle w:val="Sansinterligne"/>
         <w:rPr>
           <w:rFonts w:ascii="Helvetica" w:hAnsi="Helvetica"/>
           <w:lang w:val="en-US"/>
@@ -873,7 +823,6 @@
           <w:noProof/>
           <w:lang w:val="en-US" w:eastAsia="fr-FR"/>
         </w:rPr>
-        <w:lastRenderedPageBreak/>
         <mc:AlternateContent>
           <mc:Choice Requires="wps">
             <w:drawing>
@@ -2371,523 +2320,53 @@
                 <w:lang w:val="en-US"/>
               </w:rPr>
             </w:pPr>
-          </w:p>
-        </w:tc>
-      </w:tr>
-      <w:tr>
-        <w:trPr>
-          <w:trHeight w:val="523"/>
-        </w:trPr>
-        <w:tc>
-          <w:tcPr>
-            <w:tcW w:w="2376" w:type="dxa"/>
-            <w:shd w:val="clear" w:color="auto" w:fill="auto"/>
-          </w:tcPr>
-          <w:p>
-            <w:pPr>
-              <w:rPr>
-                <w:lang w:val="en-US"/>
-              </w:rPr>
-            </w:pPr>
-          </w:p>
-        </w:tc>
-        <w:tc>
-          <w:tcPr>
-            <w:tcW w:w="851" w:type="dxa"/>
-            <w:shd w:val="clear" w:color="auto" w:fill="auto"/>
-          </w:tcPr>
-          <w:p>
-            <w:pPr>
-              <w:jc w:val="center"/>
-              <w:rPr>
-                <w:b/>
-                <w:sz w:val="22"/>
-                <w:lang w:val="en-US"/>
-              </w:rPr>
-            </w:pPr>
-          </w:p>
-        </w:tc>
-        <w:tc>
-          <w:tcPr>
-            <w:tcW w:w="850" w:type="dxa"/>
-            <w:shd w:val="clear" w:color="auto" w:fill="auto"/>
-          </w:tcPr>
-          <w:p>
-            <w:pPr>
-              <w:jc w:val="center"/>
-              <w:rPr>
-                <w:b/>
-                <w:sz w:val="22"/>
-                <w:lang w:val="en-US" w:eastAsia="fr-FR"/>
-              </w:rPr>
-            </w:pPr>
-          </w:p>
-        </w:tc>
-        <w:tc>
-          <w:tcPr>
-            <w:tcW w:w="851" w:type="dxa"/>
-            <w:shd w:val="clear" w:color="auto" w:fill="auto"/>
-          </w:tcPr>
-          <w:p>
-            <w:pPr>
-              <w:jc w:val="center"/>
-              <w:rPr>
-                <w:b/>
-                <w:sz w:val="22"/>
-                <w:lang w:val="en-US"/>
-              </w:rPr>
-            </w:pPr>
-          </w:p>
-        </w:tc>
-        <w:tc>
-          <w:tcPr>
-            <w:tcW w:w="850" w:type="dxa"/>
-            <w:shd w:val="clear" w:color="auto" w:fill="auto"/>
-          </w:tcPr>
-          <w:p>
-            <w:pPr>
-              <w:jc w:val="center"/>
-              <w:rPr>
-                <w:b/>
-                <w:sz w:val="22"/>
-                <w:lang w:val="en-US"/>
-              </w:rPr>
-            </w:pPr>
-          </w:p>
-        </w:tc>
-        <w:tc>
-          <w:tcPr>
-            <w:tcW w:w="851" w:type="dxa"/>
-            <w:shd w:val="clear" w:color="auto" w:fill="auto"/>
-          </w:tcPr>
-          <w:p>
-            <w:pPr>
-              <w:jc w:val="center"/>
-              <w:rPr>
-                <w:b/>
-                <w:sz w:val="22"/>
-                <w:lang w:val="en-US"/>
-              </w:rPr>
-            </w:pPr>
-          </w:p>
-        </w:tc>
-        <w:tc>
-          <w:tcPr>
-            <w:tcW w:w="850" w:type="dxa"/>
-          </w:tcPr>
-          <w:p>
-            <w:pPr>
-              <w:jc w:val="center"/>
-              <w:rPr>
-                <w:b/>
-                <w:sz w:val="22"/>
-                <w:lang w:val="en-US"/>
-              </w:rPr>
-            </w:pPr>
-          </w:p>
-        </w:tc>
-        <w:tc>
-          <w:tcPr>
-            <w:tcW w:w="1134" w:type="dxa"/>
-          </w:tcPr>
-          <w:p>
-            <w:pPr>
-              <w:jc w:val="center"/>
-              <w:rPr>
-                <w:b/>
-                <w:sz w:val="22"/>
-                <w:lang w:val="en-US"/>
-              </w:rPr>
-            </w:pPr>
-          </w:p>
-        </w:tc>
-      </w:tr>
-      <w:tr>
-        <w:trPr>
-          <w:trHeight w:val="523"/>
-        </w:trPr>
-        <w:tc>
-          <w:tcPr>
-            <w:tcW w:w="2376" w:type="dxa"/>
-            <w:shd w:val="clear" w:color="auto" w:fill="auto"/>
-          </w:tcPr>
-          <w:p>
-            <w:pPr>
-              <w:rPr>
-                <w:lang w:val="en-US"/>
-              </w:rPr>
-            </w:pPr>
-          </w:p>
-        </w:tc>
-        <w:tc>
-          <w:tcPr>
-            <w:tcW w:w="851" w:type="dxa"/>
-            <w:shd w:val="clear" w:color="auto" w:fill="auto"/>
-          </w:tcPr>
-          <w:p>
-            <w:pPr>
-              <w:jc w:val="center"/>
-              <w:rPr>
-                <w:b/>
-                <w:sz w:val="22"/>
-                <w:lang w:val="en-US"/>
-              </w:rPr>
-            </w:pPr>
-          </w:p>
-        </w:tc>
-        <w:tc>
-          <w:tcPr>
-            <w:tcW w:w="850" w:type="dxa"/>
-            <w:shd w:val="clear" w:color="auto" w:fill="auto"/>
-          </w:tcPr>
-          <w:p>
-            <w:pPr>
-              <w:jc w:val="center"/>
-              <w:rPr>
-                <w:b/>
-                <w:sz w:val="22"/>
-                <w:lang w:val="en-US" w:eastAsia="fr-FR"/>
-              </w:rPr>
-            </w:pPr>
-          </w:p>
-        </w:tc>
-        <w:tc>
-          <w:tcPr>
-            <w:tcW w:w="851" w:type="dxa"/>
-            <w:shd w:val="clear" w:color="auto" w:fill="auto"/>
-          </w:tcPr>
-          <w:p>
-            <w:pPr>
-              <w:jc w:val="center"/>
-              <w:rPr>
-                <w:b/>
-                <w:sz w:val="22"/>
-                <w:lang w:val="en-US"/>
-              </w:rPr>
-            </w:pPr>
-          </w:p>
-        </w:tc>
-        <w:tc>
-          <w:tcPr>
-            <w:tcW w:w="850" w:type="dxa"/>
-            <w:shd w:val="clear" w:color="auto" w:fill="auto"/>
-          </w:tcPr>
-          <w:p>
-            <w:pPr>
-              <w:jc w:val="center"/>
-              <w:rPr>
-                <w:b/>
-                <w:sz w:val="22"/>
-                <w:lang w:val="en-US"/>
-              </w:rPr>
-            </w:pPr>
-          </w:p>
-        </w:tc>
-        <w:tc>
-          <w:tcPr>
-            <w:tcW w:w="851" w:type="dxa"/>
-            <w:shd w:val="clear" w:color="auto" w:fill="auto"/>
-          </w:tcPr>
-          <w:p>
-            <w:pPr>
-              <w:jc w:val="center"/>
-              <w:rPr>
-                <w:b/>
-                <w:sz w:val="22"/>
-                <w:lang w:val="en-US"/>
-              </w:rPr>
-            </w:pPr>
-          </w:p>
-        </w:tc>
-        <w:tc>
-          <w:tcPr>
-            <w:tcW w:w="850" w:type="dxa"/>
-          </w:tcPr>
-          <w:p>
-            <w:pPr>
-              <w:jc w:val="center"/>
-              <w:rPr>
-                <w:b/>
-                <w:sz w:val="22"/>
-                <w:lang w:val="en-US"/>
-              </w:rPr>
-            </w:pPr>
-          </w:p>
-        </w:tc>
-        <w:tc>
-          <w:tcPr>
-            <w:tcW w:w="1134" w:type="dxa"/>
-          </w:tcPr>
-          <w:p>
-            <w:pPr>
-              <w:jc w:val="center"/>
-              <w:rPr>
-                <w:b/>
-                <w:sz w:val="22"/>
-                <w:lang w:val="en-US"/>
-              </w:rPr>
-            </w:pPr>
-          </w:p>
-        </w:tc>
-      </w:tr>
-      <w:tr>
-        <w:trPr>
-          <w:trHeight w:val="523"/>
-        </w:trPr>
-        <w:tc>
-          <w:tcPr>
-            <w:tcW w:w="2376" w:type="dxa"/>
-            <w:shd w:val="clear" w:color="auto" w:fill="auto"/>
-          </w:tcPr>
-          <w:p>
-            <w:pPr>
-              <w:rPr>
-                <w:lang w:val="en-US"/>
-              </w:rPr>
-            </w:pPr>
-          </w:p>
-        </w:tc>
-        <w:tc>
-          <w:tcPr>
-            <w:tcW w:w="851" w:type="dxa"/>
-            <w:shd w:val="clear" w:color="auto" w:fill="auto"/>
-          </w:tcPr>
-          <w:p>
-            <w:pPr>
-              <w:jc w:val="center"/>
-              <w:rPr>
-                <w:b/>
-                <w:sz w:val="22"/>
-                <w:lang w:val="en-US"/>
-              </w:rPr>
-            </w:pPr>
-          </w:p>
-        </w:tc>
-        <w:tc>
-          <w:tcPr>
-            <w:tcW w:w="850" w:type="dxa"/>
-            <w:shd w:val="clear" w:color="auto" w:fill="auto"/>
-          </w:tcPr>
-          <w:p>
-            <w:pPr>
-              <w:jc w:val="center"/>
-              <w:rPr>
-                <w:b/>
-                <w:sz w:val="22"/>
-                <w:lang w:val="en-US" w:eastAsia="fr-FR"/>
-              </w:rPr>
-            </w:pPr>
-          </w:p>
-        </w:tc>
-        <w:tc>
-          <w:tcPr>
-            <w:tcW w:w="851" w:type="dxa"/>
-            <w:shd w:val="clear" w:color="auto" w:fill="auto"/>
-          </w:tcPr>
-          <w:p>
-            <w:pPr>
-              <w:jc w:val="center"/>
-              <w:rPr>
-                <w:b/>
-                <w:sz w:val="22"/>
-                <w:lang w:val="en-US"/>
-              </w:rPr>
-            </w:pPr>
-          </w:p>
-        </w:tc>
-        <w:tc>
-          <w:tcPr>
-            <w:tcW w:w="850" w:type="dxa"/>
-            <w:shd w:val="clear" w:color="auto" w:fill="auto"/>
-          </w:tcPr>
-          <w:p>
-            <w:pPr>
-              <w:jc w:val="center"/>
-              <w:rPr>
-                <w:b/>
-                <w:sz w:val="22"/>
-                <w:lang w:val="en-US"/>
-              </w:rPr>
-            </w:pPr>
-          </w:p>
-        </w:tc>
-        <w:tc>
-          <w:tcPr>
-            <w:tcW w:w="851" w:type="dxa"/>
-            <w:shd w:val="clear" w:color="auto" w:fill="auto"/>
-          </w:tcPr>
-          <w:p>
-            <w:pPr>
-              <w:jc w:val="center"/>
-              <w:rPr>
-                <w:b/>
-                <w:sz w:val="22"/>
-                <w:lang w:val="en-US"/>
-              </w:rPr>
-            </w:pPr>
-          </w:p>
-        </w:tc>
-        <w:tc>
-          <w:tcPr>
-            <w:tcW w:w="850" w:type="dxa"/>
-          </w:tcPr>
-          <w:p>
-            <w:pPr>
-              <w:rPr>
-                <w:b/>
-                <w:sz w:val="22"/>
-                <w:lang w:val="en-US"/>
-              </w:rPr>
-            </w:pPr>
-          </w:p>
-        </w:tc>
-        <w:tc>
-          <w:tcPr>
-            <w:tcW w:w="1134" w:type="dxa"/>
-          </w:tcPr>
-          <w:p>
-            <w:pPr>
-              <w:jc w:val="center"/>
-              <w:rPr>
-                <w:b/>
-                <w:sz w:val="22"/>
-                <w:lang w:val="en-US"/>
-              </w:rPr>
-            </w:pPr>
-          </w:p>
-        </w:tc>
-      </w:tr>
-      <w:tr>
-        <w:trPr>
-          <w:trHeight w:val="523"/>
-        </w:trPr>
-        <w:tc>
-          <w:tcPr>
-            <w:tcW w:w="2376" w:type="dxa"/>
-            <w:shd w:val="clear" w:color="auto" w:fill="auto"/>
-          </w:tcPr>
-          <w:p>
-            <w:pPr>
-              <w:rPr>
-                <w:lang w:val="en-US"/>
-              </w:rPr>
-            </w:pPr>
-          </w:p>
-        </w:tc>
-        <w:tc>
-          <w:tcPr>
-            <w:tcW w:w="851" w:type="dxa"/>
-            <w:shd w:val="clear" w:color="auto" w:fill="auto"/>
-          </w:tcPr>
-          <w:p>
-            <w:pPr>
-              <w:jc w:val="center"/>
-              <w:rPr>
-                <w:b/>
-                <w:sz w:val="22"/>
-                <w:lang w:val="en-US"/>
-              </w:rPr>
-            </w:pPr>
-          </w:p>
-        </w:tc>
-        <w:tc>
-          <w:tcPr>
-            <w:tcW w:w="850" w:type="dxa"/>
-            <w:shd w:val="clear" w:color="auto" w:fill="auto"/>
-          </w:tcPr>
-          <w:p>
-            <w:pPr>
-              <w:jc w:val="center"/>
-              <w:rPr>
-                <w:b/>
-                <w:sz w:val="22"/>
-                <w:lang w:val="en-US" w:eastAsia="fr-FR"/>
-              </w:rPr>
-            </w:pPr>
-          </w:p>
-        </w:tc>
-        <w:tc>
-          <w:tcPr>
-            <w:tcW w:w="851" w:type="dxa"/>
-            <w:shd w:val="clear" w:color="auto" w:fill="auto"/>
-          </w:tcPr>
-          <w:p>
-            <w:pPr>
-              <w:jc w:val="center"/>
-              <w:rPr>
-                <w:b/>
-                <w:sz w:val="22"/>
-                <w:lang w:val="en-US"/>
-              </w:rPr>
-            </w:pPr>
-          </w:p>
-        </w:tc>
-        <w:tc>
-          <w:tcPr>
-            <w:tcW w:w="850" w:type="dxa"/>
-            <w:shd w:val="clear" w:color="auto" w:fill="auto"/>
-          </w:tcPr>
-          <w:p>
-            <w:pPr>
-              <w:jc w:val="center"/>
-              <w:rPr>
-                <w:b/>
-                <w:sz w:val="22"/>
-                <w:lang w:val="en-US"/>
-              </w:rPr>
-            </w:pPr>
-          </w:p>
-        </w:tc>
-        <w:tc>
-          <w:tcPr>
-            <w:tcW w:w="851" w:type="dxa"/>
-            <w:shd w:val="clear" w:color="auto" w:fill="auto"/>
-          </w:tcPr>
-          <w:p>
-            <w:pPr>
-              <w:jc w:val="center"/>
-              <w:rPr>
-                <w:b/>
-                <w:sz w:val="22"/>
-                <w:lang w:val="en-US"/>
-              </w:rPr>
-            </w:pPr>
-          </w:p>
-        </w:tc>
-        <w:tc>
-          <w:tcPr>
-            <w:tcW w:w="850" w:type="dxa"/>
-          </w:tcPr>
-          <w:p>
-            <w:pPr>
-              <w:jc w:val="center"/>
-              <w:rPr>
-                <w:b/>
-                <w:sz w:val="22"/>
-                <w:lang w:val="en-US"/>
-              </w:rPr>
-            </w:pPr>
-          </w:p>
-        </w:tc>
-        <w:tc>
-          <w:tcPr>
-            <w:tcW w:w="1134" w:type="dxa"/>
-          </w:tcPr>
-          <w:p>
-            <w:pPr>
-              <w:jc w:val="center"/>
-              <w:rPr>
-                <w:b/>
-                <w:sz w:val="22"/>
-                <w:lang w:val="en-US"/>
-              </w:rPr>
-            </w:pPr>
+            <w:r>
+              <w:rPr>
+                <w:b/>
+                <w:sz w:val="22"/>
+                <w:lang w:val="en-US"/>
+              </w:rPr>
+              <w:t>X</w:t>
+            </w:r>
           </w:p>
         </w:tc>
       </w:tr>
     </w:tbl>
     <w:p>
       <w:pPr>
+        <w:ind w:left="-180"/>
+        <w:rPr>
+          <w:lang w:val="en-US"/>
+        </w:rPr>
+      </w:pPr>
+    </w:p>
+    <w:p>
+      <w:pPr>
+        <w:ind w:left="-180"/>
+        <w:rPr>
+          <w:lang w:val="en-US"/>
+        </w:rPr>
+      </w:pPr>
+    </w:p>
+    <w:p>
+      <w:pPr>
+        <w:ind w:left="-180"/>
+        <w:rPr>
+          <w:lang w:val="en-US"/>
+        </w:rPr>
+      </w:pPr>
+    </w:p>
+    <w:p>
+      <w:pPr>
+        <w:ind w:left="-180"/>
+        <w:rPr>
+          <w:lang w:val="en-US"/>
+        </w:rPr>
+      </w:pPr>
+    </w:p>
+    <w:p>
+      <w:pPr>
+        <w:ind w:left="-180"/>
         <w:rPr>
           <w:lang w:val="en-US"/>
         </w:rPr>
@@ -3002,6 +2481,7 @@
                 <w:u w:val="single"/>
                 <w:lang w:val="en-US"/>
               </w:rPr>
+              <w:lastRenderedPageBreak/>
               <w:t>Na</w:t>
             </w:r>
             <w:r>
@@ -4097,6 +3577,12 @@
                 <w:lang w:val="en-US"/>
               </w:rPr>
             </w:pPr>
+            <w:r>
+              <w:rPr>
+                <w:lang w:val="en-US"/>
+              </w:rPr>
+              <w:t xml:space="preserve">Programming of the game </w:t>
+            </w:r>
           </w:p>
         </w:tc>
         <w:tc>
@@ -4191,6 +3677,14 @@
                 <w:lang w:val="en-US"/>
               </w:rPr>
             </w:pPr>
+            <w:r>
+              <w:rPr>
+                <w:b/>
+                <w:sz w:val="22"/>
+                <w:lang w:val="en-US"/>
+              </w:rPr>
+              <w:t>X</w:t>
+            </w:r>
           </w:p>
         </w:tc>
         <w:tc>
@@ -4206,517 +3700,14 @@
                 <w:lang w:val="en-US"/>
               </w:rPr>
             </w:pPr>
-          </w:p>
-        </w:tc>
-      </w:tr>
-      <w:tr>
-        <w:trPr>
-          <w:trHeight w:val="523"/>
-        </w:trPr>
-        <w:tc>
-          <w:tcPr>
-            <w:tcW w:w="2376" w:type="dxa"/>
-            <w:shd w:val="clear" w:color="auto" w:fill="auto"/>
-          </w:tcPr>
-          <w:p>
-            <w:pPr>
-              <w:rPr>
-                <w:lang w:val="en-US"/>
-              </w:rPr>
-            </w:pPr>
-          </w:p>
-        </w:tc>
-        <w:tc>
-          <w:tcPr>
-            <w:tcW w:w="851" w:type="dxa"/>
-            <w:shd w:val="clear" w:color="auto" w:fill="auto"/>
-          </w:tcPr>
-          <w:p>
-            <w:pPr>
-              <w:jc w:val="center"/>
-              <w:rPr>
-                <w:b/>
-                <w:sz w:val="22"/>
-                <w:lang w:val="en-US"/>
-              </w:rPr>
-            </w:pPr>
-          </w:p>
-        </w:tc>
-        <w:tc>
-          <w:tcPr>
-            <w:tcW w:w="850" w:type="dxa"/>
-            <w:shd w:val="clear" w:color="auto" w:fill="auto"/>
-          </w:tcPr>
-          <w:p>
-            <w:pPr>
-              <w:jc w:val="center"/>
-              <w:rPr>
-                <w:b/>
-                <w:sz w:val="22"/>
-                <w:lang w:val="en-US" w:eastAsia="fr-FR"/>
-              </w:rPr>
-            </w:pPr>
-          </w:p>
-        </w:tc>
-        <w:tc>
-          <w:tcPr>
-            <w:tcW w:w="851" w:type="dxa"/>
-            <w:shd w:val="clear" w:color="auto" w:fill="auto"/>
-          </w:tcPr>
-          <w:p>
-            <w:pPr>
-              <w:jc w:val="center"/>
-              <w:rPr>
-                <w:b/>
-                <w:sz w:val="22"/>
-                <w:lang w:val="en-US"/>
-              </w:rPr>
-            </w:pPr>
-          </w:p>
-        </w:tc>
-        <w:tc>
-          <w:tcPr>
-            <w:tcW w:w="850" w:type="dxa"/>
-            <w:shd w:val="clear" w:color="auto" w:fill="auto"/>
-          </w:tcPr>
-          <w:p>
-            <w:pPr>
-              <w:jc w:val="center"/>
-              <w:rPr>
-                <w:b/>
-                <w:sz w:val="22"/>
-                <w:lang w:val="en-US"/>
-              </w:rPr>
-            </w:pPr>
-          </w:p>
-        </w:tc>
-        <w:tc>
-          <w:tcPr>
-            <w:tcW w:w="851" w:type="dxa"/>
-            <w:shd w:val="clear" w:color="auto" w:fill="auto"/>
-          </w:tcPr>
-          <w:p>
-            <w:pPr>
-              <w:jc w:val="center"/>
-              <w:rPr>
-                <w:b/>
-                <w:sz w:val="22"/>
-                <w:lang w:val="en-US"/>
-              </w:rPr>
-            </w:pPr>
-          </w:p>
-        </w:tc>
-        <w:tc>
-          <w:tcPr>
-            <w:tcW w:w="850" w:type="dxa"/>
-          </w:tcPr>
-          <w:p>
-            <w:pPr>
-              <w:jc w:val="center"/>
-              <w:rPr>
-                <w:b/>
-                <w:sz w:val="22"/>
-                <w:lang w:val="en-US"/>
-              </w:rPr>
-            </w:pPr>
-          </w:p>
-        </w:tc>
-        <w:tc>
-          <w:tcPr>
-            <w:tcW w:w="1134" w:type="dxa"/>
-          </w:tcPr>
-          <w:p>
-            <w:pPr>
-              <w:jc w:val="center"/>
-              <w:rPr>
-                <w:b/>
-                <w:sz w:val="22"/>
-                <w:lang w:val="en-US"/>
-              </w:rPr>
-            </w:pPr>
-          </w:p>
-        </w:tc>
-      </w:tr>
-      <w:tr>
-        <w:trPr>
-          <w:trHeight w:val="523"/>
-        </w:trPr>
-        <w:tc>
-          <w:tcPr>
-            <w:tcW w:w="2376" w:type="dxa"/>
-            <w:shd w:val="clear" w:color="auto" w:fill="auto"/>
-          </w:tcPr>
-          <w:p>
-            <w:pPr>
-              <w:rPr>
-                <w:lang w:val="en-US"/>
-              </w:rPr>
-            </w:pPr>
-          </w:p>
-        </w:tc>
-        <w:tc>
-          <w:tcPr>
-            <w:tcW w:w="851" w:type="dxa"/>
-            <w:shd w:val="clear" w:color="auto" w:fill="auto"/>
-          </w:tcPr>
-          <w:p>
-            <w:pPr>
-              <w:jc w:val="center"/>
-              <w:rPr>
-                <w:b/>
-                <w:sz w:val="22"/>
-                <w:lang w:val="en-US"/>
-              </w:rPr>
-            </w:pPr>
-          </w:p>
-        </w:tc>
-        <w:tc>
-          <w:tcPr>
-            <w:tcW w:w="850" w:type="dxa"/>
-            <w:shd w:val="clear" w:color="auto" w:fill="auto"/>
-          </w:tcPr>
-          <w:p>
-            <w:pPr>
-              <w:jc w:val="center"/>
-              <w:rPr>
-                <w:b/>
-                <w:sz w:val="22"/>
-                <w:lang w:val="en-US" w:eastAsia="fr-FR"/>
-              </w:rPr>
-            </w:pPr>
-          </w:p>
-        </w:tc>
-        <w:tc>
-          <w:tcPr>
-            <w:tcW w:w="851" w:type="dxa"/>
-            <w:shd w:val="clear" w:color="auto" w:fill="auto"/>
-          </w:tcPr>
-          <w:p>
-            <w:pPr>
-              <w:jc w:val="center"/>
-              <w:rPr>
-                <w:b/>
-                <w:sz w:val="22"/>
-                <w:lang w:val="en-US"/>
-              </w:rPr>
-            </w:pPr>
-          </w:p>
-        </w:tc>
-        <w:tc>
-          <w:tcPr>
-            <w:tcW w:w="850" w:type="dxa"/>
-            <w:shd w:val="clear" w:color="auto" w:fill="auto"/>
-          </w:tcPr>
-          <w:p>
-            <w:pPr>
-              <w:jc w:val="center"/>
-              <w:rPr>
-                <w:b/>
-                <w:sz w:val="22"/>
-                <w:lang w:val="en-US"/>
-              </w:rPr>
-            </w:pPr>
-          </w:p>
-        </w:tc>
-        <w:tc>
-          <w:tcPr>
-            <w:tcW w:w="851" w:type="dxa"/>
-            <w:shd w:val="clear" w:color="auto" w:fill="auto"/>
-          </w:tcPr>
-          <w:p>
-            <w:pPr>
-              <w:jc w:val="center"/>
-              <w:rPr>
-                <w:b/>
-                <w:sz w:val="22"/>
-                <w:lang w:val="en-US"/>
-              </w:rPr>
-            </w:pPr>
-          </w:p>
-        </w:tc>
-        <w:tc>
-          <w:tcPr>
-            <w:tcW w:w="850" w:type="dxa"/>
-          </w:tcPr>
-          <w:p>
-            <w:pPr>
-              <w:jc w:val="center"/>
-              <w:rPr>
-                <w:b/>
-                <w:sz w:val="22"/>
-                <w:lang w:val="en-US"/>
-              </w:rPr>
-            </w:pPr>
-          </w:p>
-        </w:tc>
-        <w:tc>
-          <w:tcPr>
-            <w:tcW w:w="1134" w:type="dxa"/>
-          </w:tcPr>
-          <w:p>
-            <w:pPr>
-              <w:jc w:val="center"/>
-              <w:rPr>
-                <w:b/>
-                <w:sz w:val="22"/>
-                <w:lang w:val="en-US"/>
-              </w:rPr>
-            </w:pPr>
-          </w:p>
-        </w:tc>
-      </w:tr>
-      <w:tr>
-        <w:trPr>
-          <w:trHeight w:val="523"/>
-        </w:trPr>
-        <w:tc>
-          <w:tcPr>
-            <w:tcW w:w="2376" w:type="dxa"/>
-            <w:shd w:val="clear" w:color="auto" w:fill="auto"/>
-          </w:tcPr>
-          <w:p>
-            <w:pPr>
-              <w:rPr>
-                <w:lang w:val="en-US"/>
-              </w:rPr>
-            </w:pPr>
-          </w:p>
-        </w:tc>
-        <w:tc>
-          <w:tcPr>
-            <w:tcW w:w="851" w:type="dxa"/>
-            <w:shd w:val="clear" w:color="auto" w:fill="auto"/>
-          </w:tcPr>
-          <w:p>
-            <w:pPr>
-              <w:jc w:val="center"/>
-              <w:rPr>
-                <w:b/>
-                <w:sz w:val="22"/>
-                <w:lang w:val="en-US"/>
-              </w:rPr>
-            </w:pPr>
-          </w:p>
-        </w:tc>
-        <w:tc>
-          <w:tcPr>
-            <w:tcW w:w="850" w:type="dxa"/>
-            <w:shd w:val="clear" w:color="auto" w:fill="auto"/>
-          </w:tcPr>
-          <w:p>
-            <w:pPr>
-              <w:jc w:val="center"/>
-              <w:rPr>
-                <w:b/>
-                <w:sz w:val="22"/>
-                <w:lang w:val="en-US" w:eastAsia="fr-FR"/>
-              </w:rPr>
-            </w:pPr>
-          </w:p>
-        </w:tc>
-        <w:tc>
-          <w:tcPr>
-            <w:tcW w:w="851" w:type="dxa"/>
-            <w:shd w:val="clear" w:color="auto" w:fill="auto"/>
-          </w:tcPr>
-          <w:p>
-            <w:pPr>
-              <w:jc w:val="center"/>
-              <w:rPr>
-                <w:b/>
-                <w:sz w:val="22"/>
-                <w:lang w:val="en-US"/>
-              </w:rPr>
-            </w:pPr>
-          </w:p>
-        </w:tc>
-        <w:tc>
-          <w:tcPr>
-            <w:tcW w:w="850" w:type="dxa"/>
-            <w:shd w:val="clear" w:color="auto" w:fill="auto"/>
-          </w:tcPr>
-          <w:p>
-            <w:pPr>
-              <w:jc w:val="center"/>
-              <w:rPr>
-                <w:b/>
-                <w:sz w:val="22"/>
-                <w:lang w:val="en-US"/>
-              </w:rPr>
-            </w:pPr>
-          </w:p>
-        </w:tc>
-        <w:tc>
-          <w:tcPr>
-            <w:tcW w:w="851" w:type="dxa"/>
-            <w:shd w:val="clear" w:color="auto" w:fill="auto"/>
-          </w:tcPr>
-          <w:p>
-            <w:pPr>
-              <w:jc w:val="center"/>
-              <w:rPr>
-                <w:b/>
-                <w:sz w:val="22"/>
-                <w:lang w:val="en-US"/>
-              </w:rPr>
-            </w:pPr>
-          </w:p>
-        </w:tc>
-        <w:tc>
-          <w:tcPr>
-            <w:tcW w:w="850" w:type="dxa"/>
-          </w:tcPr>
-          <w:p>
-            <w:pPr>
-              <w:rPr>
-                <w:b/>
-                <w:sz w:val="22"/>
-                <w:lang w:val="en-US"/>
-              </w:rPr>
-            </w:pPr>
-          </w:p>
-        </w:tc>
-        <w:tc>
-          <w:tcPr>
-            <w:tcW w:w="1134" w:type="dxa"/>
-          </w:tcPr>
-          <w:p>
-            <w:pPr>
-              <w:jc w:val="center"/>
-              <w:rPr>
-                <w:b/>
-                <w:sz w:val="22"/>
-                <w:lang w:val="en-US"/>
-              </w:rPr>
-            </w:pPr>
-          </w:p>
-        </w:tc>
-      </w:tr>
-      <w:tr>
-        <w:trPr>
-          <w:trHeight w:val="523"/>
-        </w:trPr>
-        <w:tc>
-          <w:tcPr>
-            <w:tcW w:w="2376" w:type="dxa"/>
-            <w:shd w:val="clear" w:color="auto" w:fill="auto"/>
-          </w:tcPr>
-          <w:p>
-            <w:pPr>
-              <w:rPr>
-                <w:lang w:val="en-US"/>
-              </w:rPr>
-            </w:pPr>
-          </w:p>
-        </w:tc>
-        <w:tc>
-          <w:tcPr>
-            <w:tcW w:w="851" w:type="dxa"/>
-            <w:shd w:val="clear" w:color="auto" w:fill="auto"/>
-          </w:tcPr>
-          <w:p>
-            <w:pPr>
-              <w:jc w:val="center"/>
-              <w:rPr>
-                <w:b/>
-                <w:sz w:val="22"/>
-                <w:lang w:val="en-US"/>
-              </w:rPr>
-            </w:pPr>
-          </w:p>
-        </w:tc>
-        <w:tc>
-          <w:tcPr>
-            <w:tcW w:w="850" w:type="dxa"/>
-            <w:shd w:val="clear" w:color="auto" w:fill="auto"/>
-          </w:tcPr>
-          <w:p>
-            <w:pPr>
-              <w:jc w:val="center"/>
-              <w:rPr>
-                <w:b/>
-                <w:sz w:val="22"/>
-                <w:lang w:val="en-US" w:eastAsia="fr-FR"/>
-              </w:rPr>
-            </w:pPr>
-          </w:p>
-        </w:tc>
-        <w:tc>
-          <w:tcPr>
-            <w:tcW w:w="851" w:type="dxa"/>
-            <w:shd w:val="clear" w:color="auto" w:fill="auto"/>
-          </w:tcPr>
-          <w:p>
-            <w:pPr>
-              <w:jc w:val="center"/>
-              <w:rPr>
-                <w:b/>
-                <w:sz w:val="22"/>
-                <w:lang w:val="en-US"/>
-              </w:rPr>
-            </w:pPr>
-          </w:p>
-        </w:tc>
-        <w:tc>
-          <w:tcPr>
-            <w:tcW w:w="850" w:type="dxa"/>
-            <w:shd w:val="clear" w:color="auto" w:fill="auto"/>
-          </w:tcPr>
-          <w:p>
-            <w:pPr>
-              <w:jc w:val="center"/>
-              <w:rPr>
-                <w:b/>
-                <w:sz w:val="22"/>
-                <w:lang w:val="en-US"/>
-              </w:rPr>
-            </w:pPr>
-          </w:p>
-        </w:tc>
-        <w:tc>
-          <w:tcPr>
-            <w:tcW w:w="851" w:type="dxa"/>
-            <w:shd w:val="clear" w:color="auto" w:fill="auto"/>
-          </w:tcPr>
-          <w:p>
-            <w:pPr>
-              <w:jc w:val="center"/>
-              <w:rPr>
-                <w:b/>
-                <w:sz w:val="22"/>
-                <w:lang w:val="en-US"/>
-              </w:rPr>
-            </w:pPr>
-          </w:p>
-        </w:tc>
-        <w:tc>
-          <w:tcPr>
-            <w:tcW w:w="850" w:type="dxa"/>
-          </w:tcPr>
-          <w:p>
-            <w:pPr>
-              <w:jc w:val="center"/>
-              <w:rPr>
-                <w:b/>
-                <w:sz w:val="22"/>
-                <w:lang w:val="en-US"/>
-              </w:rPr>
-            </w:pPr>
-          </w:p>
-        </w:tc>
-        <w:tc>
-          <w:tcPr>
-            <w:tcW w:w="1134" w:type="dxa"/>
-          </w:tcPr>
-          <w:p>
-            <w:pPr>
-              <w:jc w:val="center"/>
-              <w:rPr>
-                <w:b/>
-                <w:sz w:val="22"/>
-                <w:lang w:val="en-US"/>
-              </w:rPr>
-            </w:pPr>
+            <w:r>
+              <w:rPr>
+                <w:b/>
+                <w:sz w:val="22"/>
+                <w:lang w:val="en-US"/>
+              </w:rPr>
+              <w:t>X</w:t>
+            </w:r>
           </w:p>
         </w:tc>
       </w:tr>
@@ -4739,7 +3730,6 @@
     </w:p>
     <w:p>
       <w:pPr>
-        <w:ind w:left="-180"/>
         <w:rPr>
           <w:lang w:val="en-US"/>
         </w:rPr>
@@ -4747,7 +3737,6 @@
     </w:p>
     <w:p>
       <w:pPr>
-        <w:ind w:left="-180"/>
         <w:rPr>
           <w:lang w:val="en-US"/>
         </w:rPr>
@@ -4755,7 +3744,6 @@
     </w:p>
     <w:p>
       <w:pPr>
-        <w:ind w:left="-180"/>
         <w:rPr>
           <w:lang w:val="en-US"/>
         </w:rPr>
@@ -4763,7 +3751,6 @@
     </w:p>
     <w:p>
       <w:pPr>
-        <w:ind w:left="-180"/>
         <w:rPr>
           <w:lang w:val="en-US"/>
         </w:rPr>
@@ -4771,7 +3758,6 @@
     </w:p>
     <w:p>
       <w:pPr>
-        <w:ind w:left="-180"/>
         <w:rPr>
           <w:lang w:val="en-US"/>
         </w:rPr>
@@ -4779,7 +3765,41 @@
     </w:p>
     <w:p>
       <w:pPr>
-        <w:ind w:left="-180"/>
+        <w:rPr>
+          <w:lang w:val="en-US"/>
+        </w:rPr>
+      </w:pPr>
+    </w:p>
+    <w:p>
+      <w:pPr>
+        <w:rPr>
+          <w:lang w:val="en-US"/>
+        </w:rPr>
+      </w:pPr>
+    </w:p>
+    <w:p>
+      <w:pPr>
+        <w:rPr>
+          <w:lang w:val="en-US"/>
+        </w:rPr>
+      </w:pPr>
+    </w:p>
+    <w:p>
+      <w:pPr>
+        <w:rPr>
+          <w:lang w:val="en-US"/>
+        </w:rPr>
+      </w:pPr>
+    </w:p>
+    <w:p>
+      <w:pPr>
+        <w:rPr>
+          <w:lang w:val="en-US"/>
+        </w:rPr>
+      </w:pPr>
+    </w:p>
+    <w:p>
+      <w:pPr>
         <w:rPr>
           <w:lang w:val="en-US"/>
         </w:rPr>
@@ -4844,6 +3864,7 @@
                 <w:u w:val="single"/>
                 <w:lang w:val="en-US"/>
               </w:rPr>
+              <w:lastRenderedPageBreak/>
               <w:t>Na</w:t>
             </w:r>
             <w:r>
@@ -5746,8 +4767,6 @@
               </w:rPr>
               <w:t>X</w:t>
             </w:r>
-            <w:bookmarkStart w:id="0" w:name="_GoBack"/>
-            <w:bookmarkEnd w:id="0"/>
           </w:p>
         </w:tc>
         <w:tc>
@@ -5781,6 +4800,12 @@
                 <w:lang w:val="en-US"/>
               </w:rPr>
             </w:pPr>
+            <w:r>
+              <w:rPr>
+                <w:lang w:val="en-US"/>
+              </w:rPr>
+              <w:t xml:space="preserve">Programming of the game </w:t>
+            </w:r>
           </w:p>
         </w:tc>
         <w:tc>
@@ -5876,6 +4901,14 @@
                 <w:lang w:val="en-US"/>
               </w:rPr>
             </w:pPr>
+            <w:r>
+              <w:rPr>
+                <w:b/>
+                <w:sz w:val="22"/>
+                <w:lang w:val="en-US"/>
+              </w:rPr>
+              <w:t>X</w:t>
+            </w:r>
           </w:p>
         </w:tc>
         <w:tc>
@@ -5891,644 +4924,14 @@
                 <w:lang w:val="en-US"/>
               </w:rPr>
             </w:pPr>
-          </w:p>
-        </w:tc>
-      </w:tr>
-      <w:tr>
-        <w:trPr>
-          <w:trHeight w:val="523"/>
-        </w:trPr>
-        <w:tc>
-          <w:tcPr>
-            <w:tcW w:w="2376" w:type="dxa"/>
-            <w:shd w:val="clear" w:color="auto" w:fill="auto"/>
-          </w:tcPr>
-          <w:p>
-            <w:pPr>
-              <w:rPr>
-                <w:lang w:val="en-US"/>
-              </w:rPr>
-            </w:pPr>
-          </w:p>
-        </w:tc>
-        <w:tc>
-          <w:tcPr>
-            <w:tcW w:w="851" w:type="dxa"/>
-            <w:shd w:val="clear" w:color="auto" w:fill="auto"/>
-          </w:tcPr>
-          <w:p>
-            <w:pPr>
-              <w:jc w:val="center"/>
-              <w:rPr>
-                <w:b/>
-                <w:sz w:val="22"/>
-                <w:lang w:val="en-US"/>
-              </w:rPr>
-            </w:pPr>
-          </w:p>
-        </w:tc>
-        <w:tc>
-          <w:tcPr>
-            <w:tcW w:w="850" w:type="dxa"/>
-            <w:shd w:val="clear" w:color="auto" w:fill="auto"/>
-          </w:tcPr>
-          <w:p>
-            <w:pPr>
-              <w:rPr>
-                <w:b/>
-                <w:sz w:val="22"/>
-                <w:lang w:val="en-US" w:eastAsia="fr-FR"/>
-              </w:rPr>
-            </w:pPr>
-          </w:p>
-        </w:tc>
-        <w:tc>
-          <w:tcPr>
-            <w:tcW w:w="851" w:type="dxa"/>
-            <w:shd w:val="clear" w:color="auto" w:fill="auto"/>
-          </w:tcPr>
-          <w:p>
-            <w:pPr>
-              <w:jc w:val="center"/>
-              <w:rPr>
-                <w:b/>
-                <w:sz w:val="22"/>
-                <w:lang w:val="en-US"/>
-              </w:rPr>
-            </w:pPr>
-          </w:p>
-        </w:tc>
-        <w:tc>
-          <w:tcPr>
-            <w:tcW w:w="850" w:type="dxa"/>
-            <w:shd w:val="clear" w:color="auto" w:fill="auto"/>
-          </w:tcPr>
-          <w:p>
-            <w:pPr>
-              <w:jc w:val="center"/>
-              <w:rPr>
-                <w:b/>
-                <w:sz w:val="22"/>
-                <w:lang w:val="en-US"/>
-              </w:rPr>
-            </w:pPr>
-          </w:p>
-        </w:tc>
-        <w:tc>
-          <w:tcPr>
-            <w:tcW w:w="851" w:type="dxa"/>
-            <w:shd w:val="clear" w:color="auto" w:fill="auto"/>
-          </w:tcPr>
-          <w:p>
-            <w:pPr>
-              <w:jc w:val="center"/>
-              <w:rPr>
-                <w:b/>
-                <w:sz w:val="22"/>
-                <w:lang w:val="en-US"/>
-              </w:rPr>
-            </w:pPr>
-          </w:p>
-        </w:tc>
-        <w:tc>
-          <w:tcPr>
-            <w:tcW w:w="850" w:type="dxa"/>
-          </w:tcPr>
-          <w:p>
-            <w:pPr>
-              <w:jc w:val="center"/>
-              <w:rPr>
-                <w:b/>
-                <w:sz w:val="22"/>
-                <w:lang w:val="en-US"/>
-              </w:rPr>
-            </w:pPr>
-          </w:p>
-        </w:tc>
-        <w:tc>
-          <w:tcPr>
-            <w:tcW w:w="1134" w:type="dxa"/>
-          </w:tcPr>
-          <w:p>
-            <w:pPr>
-              <w:jc w:val="center"/>
-              <w:rPr>
-                <w:b/>
-                <w:sz w:val="22"/>
-                <w:lang w:val="en-US"/>
-              </w:rPr>
-            </w:pPr>
-          </w:p>
-        </w:tc>
-      </w:tr>
-      <w:tr>
-        <w:trPr>
-          <w:trHeight w:val="523"/>
-        </w:trPr>
-        <w:tc>
-          <w:tcPr>
-            <w:tcW w:w="2376" w:type="dxa"/>
-            <w:shd w:val="clear" w:color="auto" w:fill="auto"/>
-          </w:tcPr>
-          <w:p>
-            <w:pPr>
-              <w:rPr>
-                <w:lang w:val="en-US"/>
-              </w:rPr>
-            </w:pPr>
-          </w:p>
-        </w:tc>
-        <w:tc>
-          <w:tcPr>
-            <w:tcW w:w="851" w:type="dxa"/>
-            <w:shd w:val="clear" w:color="auto" w:fill="auto"/>
-          </w:tcPr>
-          <w:p>
-            <w:pPr>
-              <w:jc w:val="center"/>
-              <w:rPr>
-                <w:b/>
-                <w:sz w:val="22"/>
-                <w:lang w:val="en-US"/>
-              </w:rPr>
-            </w:pPr>
-          </w:p>
-        </w:tc>
-        <w:tc>
-          <w:tcPr>
-            <w:tcW w:w="850" w:type="dxa"/>
-            <w:shd w:val="clear" w:color="auto" w:fill="auto"/>
-          </w:tcPr>
-          <w:p>
-            <w:pPr>
-              <w:jc w:val="center"/>
-              <w:rPr>
-                <w:b/>
-                <w:sz w:val="22"/>
-                <w:lang w:val="en-US" w:eastAsia="fr-FR"/>
-              </w:rPr>
-            </w:pPr>
-          </w:p>
-        </w:tc>
-        <w:tc>
-          <w:tcPr>
-            <w:tcW w:w="851" w:type="dxa"/>
-            <w:shd w:val="clear" w:color="auto" w:fill="auto"/>
-          </w:tcPr>
-          <w:p>
-            <w:pPr>
-              <w:jc w:val="center"/>
-              <w:rPr>
-                <w:b/>
-                <w:sz w:val="22"/>
-                <w:lang w:val="en-US"/>
-              </w:rPr>
-            </w:pPr>
-          </w:p>
-        </w:tc>
-        <w:tc>
-          <w:tcPr>
-            <w:tcW w:w="850" w:type="dxa"/>
-            <w:shd w:val="clear" w:color="auto" w:fill="auto"/>
-          </w:tcPr>
-          <w:p>
-            <w:pPr>
-              <w:jc w:val="center"/>
-              <w:rPr>
-                <w:b/>
-                <w:sz w:val="22"/>
-                <w:lang w:val="en-US"/>
-              </w:rPr>
-            </w:pPr>
-          </w:p>
-        </w:tc>
-        <w:tc>
-          <w:tcPr>
-            <w:tcW w:w="851" w:type="dxa"/>
-            <w:shd w:val="clear" w:color="auto" w:fill="auto"/>
-          </w:tcPr>
-          <w:p>
-            <w:pPr>
-              <w:jc w:val="center"/>
-              <w:rPr>
-                <w:b/>
-                <w:sz w:val="22"/>
-                <w:lang w:val="en-US"/>
-              </w:rPr>
-            </w:pPr>
-          </w:p>
-        </w:tc>
-        <w:tc>
-          <w:tcPr>
-            <w:tcW w:w="850" w:type="dxa"/>
-          </w:tcPr>
-          <w:p>
-            <w:pPr>
-              <w:jc w:val="center"/>
-              <w:rPr>
-                <w:b/>
-                <w:sz w:val="22"/>
-                <w:lang w:val="en-US"/>
-              </w:rPr>
-            </w:pPr>
-          </w:p>
-        </w:tc>
-        <w:tc>
-          <w:tcPr>
-            <w:tcW w:w="1134" w:type="dxa"/>
-          </w:tcPr>
-          <w:p>
-            <w:pPr>
-              <w:jc w:val="center"/>
-              <w:rPr>
-                <w:b/>
-                <w:sz w:val="22"/>
-                <w:lang w:val="en-US"/>
-              </w:rPr>
-            </w:pPr>
-          </w:p>
-        </w:tc>
-      </w:tr>
-      <w:tr>
-        <w:trPr>
-          <w:trHeight w:val="523"/>
-        </w:trPr>
-        <w:tc>
-          <w:tcPr>
-            <w:tcW w:w="2376" w:type="dxa"/>
-            <w:shd w:val="clear" w:color="auto" w:fill="auto"/>
-          </w:tcPr>
-          <w:p>
-            <w:pPr>
-              <w:rPr>
-                <w:lang w:val="en-US"/>
-              </w:rPr>
-            </w:pPr>
-          </w:p>
-        </w:tc>
-        <w:tc>
-          <w:tcPr>
-            <w:tcW w:w="851" w:type="dxa"/>
-            <w:shd w:val="clear" w:color="auto" w:fill="auto"/>
-          </w:tcPr>
-          <w:p>
-            <w:pPr>
-              <w:jc w:val="center"/>
-              <w:rPr>
-                <w:b/>
-                <w:sz w:val="22"/>
-                <w:lang w:val="en-US"/>
-              </w:rPr>
-            </w:pPr>
-          </w:p>
-        </w:tc>
-        <w:tc>
-          <w:tcPr>
-            <w:tcW w:w="850" w:type="dxa"/>
-            <w:shd w:val="clear" w:color="auto" w:fill="auto"/>
-          </w:tcPr>
-          <w:p>
-            <w:pPr>
-              <w:jc w:val="center"/>
-              <w:rPr>
-                <w:b/>
-                <w:sz w:val="22"/>
-                <w:lang w:val="en-US" w:eastAsia="fr-FR"/>
-              </w:rPr>
-            </w:pPr>
-          </w:p>
-        </w:tc>
-        <w:tc>
-          <w:tcPr>
-            <w:tcW w:w="851" w:type="dxa"/>
-            <w:shd w:val="clear" w:color="auto" w:fill="auto"/>
-          </w:tcPr>
-          <w:p>
-            <w:pPr>
-              <w:jc w:val="center"/>
-              <w:rPr>
-                <w:b/>
-                <w:sz w:val="22"/>
-                <w:lang w:val="en-US"/>
-              </w:rPr>
-            </w:pPr>
-          </w:p>
-        </w:tc>
-        <w:tc>
-          <w:tcPr>
-            <w:tcW w:w="850" w:type="dxa"/>
-            <w:shd w:val="clear" w:color="auto" w:fill="auto"/>
-          </w:tcPr>
-          <w:p>
-            <w:pPr>
-              <w:jc w:val="center"/>
-              <w:rPr>
-                <w:b/>
-                <w:sz w:val="22"/>
-                <w:lang w:val="en-US"/>
-              </w:rPr>
-            </w:pPr>
-          </w:p>
-        </w:tc>
-        <w:tc>
-          <w:tcPr>
-            <w:tcW w:w="851" w:type="dxa"/>
-            <w:shd w:val="clear" w:color="auto" w:fill="auto"/>
-          </w:tcPr>
-          <w:p>
-            <w:pPr>
-              <w:jc w:val="center"/>
-              <w:rPr>
-                <w:b/>
-                <w:sz w:val="22"/>
-                <w:lang w:val="en-US"/>
-              </w:rPr>
-            </w:pPr>
-          </w:p>
-        </w:tc>
-        <w:tc>
-          <w:tcPr>
-            <w:tcW w:w="850" w:type="dxa"/>
-          </w:tcPr>
-          <w:p>
-            <w:pPr>
-              <w:jc w:val="center"/>
-              <w:rPr>
-                <w:b/>
-                <w:sz w:val="22"/>
-                <w:lang w:val="en-US"/>
-              </w:rPr>
-            </w:pPr>
-          </w:p>
-        </w:tc>
-        <w:tc>
-          <w:tcPr>
-            <w:tcW w:w="1134" w:type="dxa"/>
-          </w:tcPr>
-          <w:p>
-            <w:pPr>
-              <w:jc w:val="center"/>
-              <w:rPr>
-                <w:b/>
-                <w:sz w:val="22"/>
-                <w:lang w:val="en-US"/>
-              </w:rPr>
-            </w:pPr>
-          </w:p>
-        </w:tc>
-      </w:tr>
-      <w:tr>
-        <w:trPr>
-          <w:trHeight w:val="523"/>
-        </w:trPr>
-        <w:tc>
-          <w:tcPr>
-            <w:tcW w:w="2376" w:type="dxa"/>
-            <w:shd w:val="clear" w:color="auto" w:fill="auto"/>
-          </w:tcPr>
-          <w:p>
-            <w:pPr>
-              <w:rPr>
-                <w:lang w:val="en-US"/>
-              </w:rPr>
-            </w:pPr>
-          </w:p>
-        </w:tc>
-        <w:tc>
-          <w:tcPr>
-            <w:tcW w:w="851" w:type="dxa"/>
-            <w:shd w:val="clear" w:color="auto" w:fill="auto"/>
-          </w:tcPr>
-          <w:p>
-            <w:pPr>
-              <w:jc w:val="center"/>
-              <w:rPr>
-                <w:b/>
-                <w:sz w:val="22"/>
-                <w:lang w:val="en-US"/>
-              </w:rPr>
-            </w:pPr>
-          </w:p>
-        </w:tc>
-        <w:tc>
-          <w:tcPr>
-            <w:tcW w:w="850" w:type="dxa"/>
-            <w:shd w:val="clear" w:color="auto" w:fill="auto"/>
-          </w:tcPr>
-          <w:p>
-            <w:pPr>
-              <w:jc w:val="center"/>
-              <w:rPr>
-                <w:b/>
-                <w:sz w:val="22"/>
-                <w:lang w:val="en-US" w:eastAsia="fr-FR"/>
-              </w:rPr>
-            </w:pPr>
-          </w:p>
-        </w:tc>
-        <w:tc>
-          <w:tcPr>
-            <w:tcW w:w="851" w:type="dxa"/>
-            <w:shd w:val="clear" w:color="auto" w:fill="auto"/>
-          </w:tcPr>
-          <w:p>
-            <w:pPr>
-              <w:jc w:val="center"/>
-              <w:rPr>
-                <w:b/>
-                <w:sz w:val="22"/>
-                <w:lang w:val="en-US"/>
-              </w:rPr>
-            </w:pPr>
-          </w:p>
-        </w:tc>
-        <w:tc>
-          <w:tcPr>
-            <w:tcW w:w="850" w:type="dxa"/>
-            <w:shd w:val="clear" w:color="auto" w:fill="auto"/>
-          </w:tcPr>
-          <w:p>
-            <w:pPr>
-              <w:jc w:val="center"/>
-              <w:rPr>
-                <w:b/>
-                <w:sz w:val="22"/>
-                <w:lang w:val="en-US"/>
-              </w:rPr>
-            </w:pPr>
-          </w:p>
-        </w:tc>
-        <w:tc>
-          <w:tcPr>
-            <w:tcW w:w="851" w:type="dxa"/>
-            <w:shd w:val="clear" w:color="auto" w:fill="auto"/>
-          </w:tcPr>
-          <w:p>
-            <w:pPr>
-              <w:jc w:val="center"/>
-              <w:rPr>
-                <w:b/>
-                <w:sz w:val="22"/>
-                <w:lang w:val="en-US"/>
-              </w:rPr>
-            </w:pPr>
-          </w:p>
-        </w:tc>
-        <w:tc>
-          <w:tcPr>
-            <w:tcW w:w="850" w:type="dxa"/>
-          </w:tcPr>
-          <w:p>
-            <w:pPr>
-              <w:rPr>
-                <w:b/>
-                <w:sz w:val="22"/>
-                <w:lang w:val="en-US"/>
-              </w:rPr>
-            </w:pPr>
-          </w:p>
-        </w:tc>
-        <w:tc>
-          <w:tcPr>
-            <w:tcW w:w="1134" w:type="dxa"/>
-          </w:tcPr>
-          <w:p>
-            <w:pPr>
-              <w:jc w:val="center"/>
-              <w:rPr>
-                <w:b/>
-                <w:sz w:val="22"/>
-                <w:lang w:val="en-US"/>
-              </w:rPr>
-            </w:pPr>
-          </w:p>
-        </w:tc>
-      </w:tr>
-      <w:tr>
-        <w:trPr>
-          <w:trHeight w:val="523"/>
-        </w:trPr>
-        <w:tc>
-          <w:tcPr>
-            <w:tcW w:w="2376" w:type="dxa"/>
-            <w:shd w:val="clear" w:color="auto" w:fill="auto"/>
-          </w:tcPr>
-          <w:p>
-            <w:pPr>
-              <w:rPr>
-                <w:lang w:val="en-US"/>
-              </w:rPr>
-            </w:pPr>
-          </w:p>
-        </w:tc>
-        <w:tc>
-          <w:tcPr>
-            <w:tcW w:w="851" w:type="dxa"/>
-            <w:shd w:val="clear" w:color="auto" w:fill="auto"/>
-          </w:tcPr>
-          <w:p>
-            <w:pPr>
-              <w:jc w:val="center"/>
-              <w:rPr>
-                <w:b/>
-                <w:sz w:val="22"/>
-                <w:lang w:val="en-US"/>
-              </w:rPr>
-            </w:pPr>
-          </w:p>
-        </w:tc>
-        <w:tc>
-          <w:tcPr>
-            <w:tcW w:w="850" w:type="dxa"/>
-            <w:shd w:val="clear" w:color="auto" w:fill="auto"/>
-          </w:tcPr>
-          <w:p>
-            <w:pPr>
-              <w:jc w:val="center"/>
-              <w:rPr>
-                <w:b/>
-                <w:sz w:val="22"/>
-                <w:lang w:val="en-US" w:eastAsia="fr-FR"/>
-              </w:rPr>
-            </w:pPr>
-          </w:p>
-        </w:tc>
-        <w:tc>
-          <w:tcPr>
-            <w:tcW w:w="851" w:type="dxa"/>
-            <w:shd w:val="clear" w:color="auto" w:fill="auto"/>
-          </w:tcPr>
-          <w:p>
-            <w:pPr>
-              <w:jc w:val="center"/>
-              <w:rPr>
-                <w:b/>
-                <w:sz w:val="22"/>
-                <w:lang w:val="en-US"/>
-              </w:rPr>
-            </w:pPr>
-          </w:p>
-        </w:tc>
-        <w:tc>
-          <w:tcPr>
-            <w:tcW w:w="850" w:type="dxa"/>
-            <w:shd w:val="clear" w:color="auto" w:fill="auto"/>
-          </w:tcPr>
-          <w:p>
-            <w:pPr>
-              <w:jc w:val="center"/>
-              <w:rPr>
-                <w:b/>
-                <w:sz w:val="22"/>
-                <w:lang w:val="en-US"/>
-              </w:rPr>
-            </w:pPr>
-          </w:p>
-        </w:tc>
-        <w:tc>
-          <w:tcPr>
-            <w:tcW w:w="851" w:type="dxa"/>
-            <w:shd w:val="clear" w:color="auto" w:fill="auto"/>
-          </w:tcPr>
-          <w:p>
-            <w:pPr>
-              <w:jc w:val="center"/>
-              <w:rPr>
-                <w:b/>
-                <w:sz w:val="22"/>
-                <w:lang w:val="en-US"/>
-              </w:rPr>
-            </w:pPr>
-          </w:p>
-        </w:tc>
-        <w:tc>
-          <w:tcPr>
-            <w:tcW w:w="850" w:type="dxa"/>
-          </w:tcPr>
-          <w:p>
-            <w:pPr>
-              <w:jc w:val="center"/>
-              <w:rPr>
-                <w:b/>
-                <w:sz w:val="22"/>
-                <w:lang w:val="en-US"/>
-              </w:rPr>
-            </w:pPr>
-          </w:p>
-        </w:tc>
-        <w:tc>
-          <w:tcPr>
-            <w:tcW w:w="1134" w:type="dxa"/>
-          </w:tcPr>
-          <w:p>
-            <w:pPr>
-              <w:jc w:val="center"/>
-              <w:rPr>
-                <w:b/>
-                <w:sz w:val="22"/>
-                <w:lang w:val="en-US"/>
-              </w:rPr>
-            </w:pPr>
+            <w:r>
+              <w:rPr>
+                <w:b/>
+                <w:sz w:val="22"/>
+                <w:lang w:val="en-US"/>
+              </w:rPr>
+              <w:t>X</w:t>
+            </w:r>
           </w:p>
         </w:tc>
       </w:tr>
@@ -6575,7 +4978,6 @@
     </w:p>
     <w:p>
       <w:pPr>
-        <w:ind w:left="-180"/>
         <w:rPr>
           <w:lang w:val="en-US"/>
         </w:rPr>
@@ -6583,7 +4985,6 @@
     </w:p>
     <w:p>
       <w:pPr>
-        <w:ind w:left="-180"/>
         <w:rPr>
           <w:lang w:val="en-US"/>
         </w:rPr>
@@ -6591,7 +4992,48 @@
     </w:p>
     <w:p>
       <w:pPr>
-        <w:ind w:left="-180"/>
+        <w:rPr>
+          <w:lang w:val="en-US"/>
+        </w:rPr>
+      </w:pPr>
+    </w:p>
+    <w:p>
+      <w:pPr>
+        <w:rPr>
+          <w:lang w:val="en-US"/>
+        </w:rPr>
+      </w:pPr>
+    </w:p>
+    <w:p>
+      <w:pPr>
+        <w:rPr>
+          <w:lang w:val="en-US"/>
+        </w:rPr>
+      </w:pPr>
+    </w:p>
+    <w:p>
+      <w:pPr>
+        <w:rPr>
+          <w:lang w:val="en-US"/>
+        </w:rPr>
+      </w:pPr>
+    </w:p>
+    <w:p>
+      <w:pPr>
+        <w:rPr>
+          <w:lang w:val="en-US"/>
+        </w:rPr>
+      </w:pPr>
+    </w:p>
+    <w:p>
+      <w:pPr>
+        <w:rPr>
+          <w:lang w:val="en-US"/>
+        </w:rPr>
+      </w:pPr>
+    </w:p>
+    <w:p>
+      <w:pPr>
         <w:rPr>
           <w:lang w:val="en-US"/>
         </w:rPr>
@@ -6656,6 +5098,7 @@
                 <w:u w:val="single"/>
                 <w:lang w:val="en-US"/>
               </w:rPr>
+              <w:lastRenderedPageBreak/>
               <w:t>Na</w:t>
             </w:r>
             <w:r>
@@ -7433,6 +5876,12 @@
                 <w:lang w:val="en-US"/>
               </w:rPr>
             </w:pPr>
+            <w:r>
+              <w:rPr>
+                <w:lang w:val="en-US"/>
+              </w:rPr>
+              <w:t>Component diagram</w:t>
+            </w:r>
           </w:p>
         </w:tc>
         <w:tc>
@@ -7528,6 +5977,14 @@
                 <w:lang w:val="en-US"/>
               </w:rPr>
             </w:pPr>
+            <w:r>
+              <w:rPr>
+                <w:b/>
+                <w:sz w:val="22"/>
+                <w:lang w:val="en-US"/>
+              </w:rPr>
+              <w:t>X</w:t>
+            </w:r>
           </w:p>
         </w:tc>
         <w:tc>
@@ -7543,772 +6000,14 @@
                 <w:lang w:val="en-US"/>
               </w:rPr>
             </w:pPr>
-          </w:p>
-        </w:tc>
-      </w:tr>
-      <w:tr>
-        <w:trPr>
-          <w:trHeight w:val="523"/>
-        </w:trPr>
-        <w:tc>
-          <w:tcPr>
-            <w:tcW w:w="2376" w:type="dxa"/>
-            <w:shd w:val="clear" w:color="auto" w:fill="auto"/>
-          </w:tcPr>
-          <w:p>
-            <w:pPr>
-              <w:rPr>
-                <w:lang w:val="en-US"/>
-              </w:rPr>
-            </w:pPr>
-          </w:p>
-        </w:tc>
-        <w:tc>
-          <w:tcPr>
-            <w:tcW w:w="851" w:type="dxa"/>
-            <w:shd w:val="clear" w:color="auto" w:fill="auto"/>
-          </w:tcPr>
-          <w:p>
-            <w:pPr>
-              <w:jc w:val="center"/>
-              <w:rPr>
-                <w:b/>
-                <w:sz w:val="22"/>
-                <w:lang w:val="en-US"/>
-              </w:rPr>
-            </w:pPr>
-          </w:p>
-        </w:tc>
-        <w:tc>
-          <w:tcPr>
-            <w:tcW w:w="850" w:type="dxa"/>
-            <w:shd w:val="clear" w:color="auto" w:fill="auto"/>
-          </w:tcPr>
-          <w:p>
-            <w:pPr>
-              <w:jc w:val="center"/>
-              <w:rPr>
-                <w:b/>
-                <w:sz w:val="22"/>
-                <w:lang w:val="en-US"/>
-              </w:rPr>
-            </w:pPr>
-          </w:p>
-        </w:tc>
-        <w:tc>
-          <w:tcPr>
-            <w:tcW w:w="851" w:type="dxa"/>
-            <w:shd w:val="clear" w:color="auto" w:fill="auto"/>
-          </w:tcPr>
-          <w:p>
-            <w:pPr>
-              <w:jc w:val="center"/>
-              <w:rPr>
-                <w:b/>
-                <w:sz w:val="22"/>
-                <w:lang w:val="en-US"/>
-              </w:rPr>
-            </w:pPr>
-          </w:p>
-        </w:tc>
-        <w:tc>
-          <w:tcPr>
-            <w:tcW w:w="850" w:type="dxa"/>
-            <w:shd w:val="clear" w:color="auto" w:fill="auto"/>
-          </w:tcPr>
-          <w:p>
-            <w:pPr>
-              <w:jc w:val="center"/>
-              <w:rPr>
-                <w:b/>
-                <w:sz w:val="22"/>
-                <w:lang w:val="en-US"/>
-              </w:rPr>
-            </w:pPr>
-          </w:p>
-        </w:tc>
-        <w:tc>
-          <w:tcPr>
-            <w:tcW w:w="851" w:type="dxa"/>
-            <w:shd w:val="clear" w:color="auto" w:fill="auto"/>
-          </w:tcPr>
-          <w:p>
-            <w:pPr>
-              <w:jc w:val="center"/>
-              <w:rPr>
-                <w:b/>
-                <w:sz w:val="22"/>
-                <w:lang w:val="en-US"/>
-              </w:rPr>
-            </w:pPr>
-          </w:p>
-        </w:tc>
-        <w:tc>
-          <w:tcPr>
-            <w:tcW w:w="850" w:type="dxa"/>
-          </w:tcPr>
-          <w:p>
-            <w:pPr>
-              <w:jc w:val="center"/>
-              <w:rPr>
-                <w:b/>
-                <w:sz w:val="22"/>
-                <w:lang w:val="en-US"/>
-              </w:rPr>
-            </w:pPr>
-          </w:p>
-        </w:tc>
-        <w:tc>
-          <w:tcPr>
-            <w:tcW w:w="1134" w:type="dxa"/>
-          </w:tcPr>
-          <w:p>
-            <w:pPr>
-              <w:jc w:val="center"/>
-              <w:rPr>
-                <w:b/>
-                <w:sz w:val="22"/>
-                <w:lang w:val="en-US"/>
-              </w:rPr>
-            </w:pPr>
-          </w:p>
-        </w:tc>
-      </w:tr>
-      <w:tr>
-        <w:trPr>
-          <w:trHeight w:val="523"/>
-        </w:trPr>
-        <w:tc>
-          <w:tcPr>
-            <w:tcW w:w="2376" w:type="dxa"/>
-            <w:shd w:val="clear" w:color="auto" w:fill="auto"/>
-          </w:tcPr>
-          <w:p>
-            <w:pPr>
-              <w:rPr>
-                <w:lang w:val="en-US"/>
-              </w:rPr>
-            </w:pPr>
-          </w:p>
-        </w:tc>
-        <w:tc>
-          <w:tcPr>
-            <w:tcW w:w="851" w:type="dxa"/>
-            <w:shd w:val="clear" w:color="auto" w:fill="auto"/>
-          </w:tcPr>
-          <w:p>
-            <w:pPr>
-              <w:jc w:val="center"/>
-              <w:rPr>
-                <w:b/>
-                <w:sz w:val="22"/>
-                <w:lang w:val="en-US"/>
-              </w:rPr>
-            </w:pPr>
-          </w:p>
-        </w:tc>
-        <w:tc>
-          <w:tcPr>
-            <w:tcW w:w="850" w:type="dxa"/>
-            <w:shd w:val="clear" w:color="auto" w:fill="auto"/>
-          </w:tcPr>
-          <w:p>
-            <w:pPr>
-              <w:rPr>
-                <w:b/>
-                <w:sz w:val="22"/>
-                <w:lang w:val="en-US" w:eastAsia="fr-FR"/>
-              </w:rPr>
-            </w:pPr>
-          </w:p>
-        </w:tc>
-        <w:tc>
-          <w:tcPr>
-            <w:tcW w:w="851" w:type="dxa"/>
-            <w:shd w:val="clear" w:color="auto" w:fill="auto"/>
-          </w:tcPr>
-          <w:p>
-            <w:pPr>
-              <w:jc w:val="center"/>
-              <w:rPr>
-                <w:b/>
-                <w:sz w:val="22"/>
-                <w:lang w:val="en-US"/>
-              </w:rPr>
-            </w:pPr>
-          </w:p>
-        </w:tc>
-        <w:tc>
-          <w:tcPr>
-            <w:tcW w:w="850" w:type="dxa"/>
-            <w:shd w:val="clear" w:color="auto" w:fill="auto"/>
-          </w:tcPr>
-          <w:p>
-            <w:pPr>
-              <w:jc w:val="center"/>
-              <w:rPr>
-                <w:b/>
-                <w:sz w:val="22"/>
-                <w:lang w:val="en-US"/>
-              </w:rPr>
-            </w:pPr>
-          </w:p>
-        </w:tc>
-        <w:tc>
-          <w:tcPr>
-            <w:tcW w:w="851" w:type="dxa"/>
-            <w:shd w:val="clear" w:color="auto" w:fill="auto"/>
-          </w:tcPr>
-          <w:p>
-            <w:pPr>
-              <w:jc w:val="center"/>
-              <w:rPr>
-                <w:b/>
-                <w:sz w:val="22"/>
-                <w:lang w:val="en-US"/>
-              </w:rPr>
-            </w:pPr>
-          </w:p>
-        </w:tc>
-        <w:tc>
-          <w:tcPr>
-            <w:tcW w:w="850" w:type="dxa"/>
-          </w:tcPr>
-          <w:p>
-            <w:pPr>
-              <w:jc w:val="center"/>
-              <w:rPr>
-                <w:b/>
-                <w:sz w:val="22"/>
-                <w:lang w:val="en-US"/>
-              </w:rPr>
-            </w:pPr>
-          </w:p>
-        </w:tc>
-        <w:tc>
-          <w:tcPr>
-            <w:tcW w:w="1134" w:type="dxa"/>
-          </w:tcPr>
-          <w:p>
-            <w:pPr>
-              <w:jc w:val="center"/>
-              <w:rPr>
-                <w:b/>
-                <w:sz w:val="22"/>
-                <w:lang w:val="en-US"/>
-              </w:rPr>
-            </w:pPr>
-          </w:p>
-        </w:tc>
-      </w:tr>
-      <w:tr>
-        <w:trPr>
-          <w:trHeight w:val="523"/>
-        </w:trPr>
-        <w:tc>
-          <w:tcPr>
-            <w:tcW w:w="2376" w:type="dxa"/>
-            <w:shd w:val="clear" w:color="auto" w:fill="auto"/>
-          </w:tcPr>
-          <w:p>
-            <w:pPr>
-              <w:rPr>
-                <w:lang w:val="en-US"/>
-              </w:rPr>
-            </w:pPr>
-          </w:p>
-        </w:tc>
-        <w:tc>
-          <w:tcPr>
-            <w:tcW w:w="851" w:type="dxa"/>
-            <w:shd w:val="clear" w:color="auto" w:fill="auto"/>
-          </w:tcPr>
-          <w:p>
-            <w:pPr>
-              <w:jc w:val="center"/>
-              <w:rPr>
-                <w:b/>
-                <w:sz w:val="22"/>
-                <w:lang w:val="en-US"/>
-              </w:rPr>
-            </w:pPr>
-          </w:p>
-        </w:tc>
-        <w:tc>
-          <w:tcPr>
-            <w:tcW w:w="850" w:type="dxa"/>
-            <w:shd w:val="clear" w:color="auto" w:fill="auto"/>
-          </w:tcPr>
-          <w:p>
-            <w:pPr>
-              <w:jc w:val="center"/>
-              <w:rPr>
-                <w:b/>
-                <w:sz w:val="22"/>
-                <w:lang w:val="en-US" w:eastAsia="fr-FR"/>
-              </w:rPr>
-            </w:pPr>
-          </w:p>
-        </w:tc>
-        <w:tc>
-          <w:tcPr>
-            <w:tcW w:w="851" w:type="dxa"/>
-            <w:shd w:val="clear" w:color="auto" w:fill="auto"/>
-          </w:tcPr>
-          <w:p>
-            <w:pPr>
-              <w:jc w:val="center"/>
-              <w:rPr>
-                <w:b/>
-                <w:sz w:val="22"/>
-                <w:lang w:val="en-US"/>
-              </w:rPr>
-            </w:pPr>
-          </w:p>
-        </w:tc>
-        <w:tc>
-          <w:tcPr>
-            <w:tcW w:w="850" w:type="dxa"/>
-            <w:shd w:val="clear" w:color="auto" w:fill="auto"/>
-          </w:tcPr>
-          <w:p>
-            <w:pPr>
-              <w:jc w:val="center"/>
-              <w:rPr>
-                <w:b/>
-                <w:sz w:val="22"/>
-                <w:lang w:val="en-US"/>
-              </w:rPr>
-            </w:pPr>
-          </w:p>
-        </w:tc>
-        <w:tc>
-          <w:tcPr>
-            <w:tcW w:w="851" w:type="dxa"/>
-            <w:shd w:val="clear" w:color="auto" w:fill="auto"/>
-          </w:tcPr>
-          <w:p>
-            <w:pPr>
-              <w:jc w:val="center"/>
-              <w:rPr>
-                <w:b/>
-                <w:sz w:val="22"/>
-                <w:lang w:val="en-US"/>
-              </w:rPr>
-            </w:pPr>
-          </w:p>
-        </w:tc>
-        <w:tc>
-          <w:tcPr>
-            <w:tcW w:w="850" w:type="dxa"/>
-          </w:tcPr>
-          <w:p>
-            <w:pPr>
-              <w:jc w:val="center"/>
-              <w:rPr>
-                <w:b/>
-                <w:sz w:val="22"/>
-                <w:lang w:val="en-US"/>
-              </w:rPr>
-            </w:pPr>
-          </w:p>
-        </w:tc>
-        <w:tc>
-          <w:tcPr>
-            <w:tcW w:w="1134" w:type="dxa"/>
-          </w:tcPr>
-          <w:p>
-            <w:pPr>
-              <w:jc w:val="center"/>
-              <w:rPr>
-                <w:b/>
-                <w:sz w:val="22"/>
-                <w:lang w:val="en-US"/>
-              </w:rPr>
-            </w:pPr>
-          </w:p>
-        </w:tc>
-      </w:tr>
-      <w:tr>
-        <w:trPr>
-          <w:trHeight w:val="523"/>
-        </w:trPr>
-        <w:tc>
-          <w:tcPr>
-            <w:tcW w:w="2376" w:type="dxa"/>
-            <w:shd w:val="clear" w:color="auto" w:fill="auto"/>
-          </w:tcPr>
-          <w:p>
-            <w:pPr>
-              <w:rPr>
-                <w:lang w:val="en-US"/>
-              </w:rPr>
-            </w:pPr>
-          </w:p>
-        </w:tc>
-        <w:tc>
-          <w:tcPr>
-            <w:tcW w:w="851" w:type="dxa"/>
-            <w:shd w:val="clear" w:color="auto" w:fill="auto"/>
-          </w:tcPr>
-          <w:p>
-            <w:pPr>
-              <w:jc w:val="center"/>
-              <w:rPr>
-                <w:b/>
-                <w:sz w:val="22"/>
-                <w:lang w:val="en-US"/>
-              </w:rPr>
-            </w:pPr>
-          </w:p>
-        </w:tc>
-        <w:tc>
-          <w:tcPr>
-            <w:tcW w:w="850" w:type="dxa"/>
-            <w:shd w:val="clear" w:color="auto" w:fill="auto"/>
-          </w:tcPr>
-          <w:p>
-            <w:pPr>
-              <w:jc w:val="center"/>
-              <w:rPr>
-                <w:b/>
-                <w:sz w:val="22"/>
-                <w:lang w:val="en-US" w:eastAsia="fr-FR"/>
-              </w:rPr>
-            </w:pPr>
-          </w:p>
-        </w:tc>
-        <w:tc>
-          <w:tcPr>
-            <w:tcW w:w="851" w:type="dxa"/>
-            <w:shd w:val="clear" w:color="auto" w:fill="auto"/>
-          </w:tcPr>
-          <w:p>
-            <w:pPr>
-              <w:jc w:val="center"/>
-              <w:rPr>
-                <w:b/>
-                <w:sz w:val="22"/>
-                <w:lang w:val="en-US"/>
-              </w:rPr>
-            </w:pPr>
-          </w:p>
-        </w:tc>
-        <w:tc>
-          <w:tcPr>
-            <w:tcW w:w="850" w:type="dxa"/>
-            <w:shd w:val="clear" w:color="auto" w:fill="auto"/>
-          </w:tcPr>
-          <w:p>
-            <w:pPr>
-              <w:jc w:val="center"/>
-              <w:rPr>
-                <w:b/>
-                <w:sz w:val="22"/>
-                <w:lang w:val="en-US"/>
-              </w:rPr>
-            </w:pPr>
-          </w:p>
-        </w:tc>
-        <w:tc>
-          <w:tcPr>
-            <w:tcW w:w="851" w:type="dxa"/>
-            <w:shd w:val="clear" w:color="auto" w:fill="auto"/>
-          </w:tcPr>
-          <w:p>
-            <w:pPr>
-              <w:jc w:val="center"/>
-              <w:rPr>
-                <w:b/>
-                <w:sz w:val="22"/>
-                <w:lang w:val="en-US"/>
-              </w:rPr>
-            </w:pPr>
-          </w:p>
-        </w:tc>
-        <w:tc>
-          <w:tcPr>
-            <w:tcW w:w="850" w:type="dxa"/>
-          </w:tcPr>
-          <w:p>
-            <w:pPr>
-              <w:jc w:val="center"/>
-              <w:rPr>
-                <w:b/>
-                <w:sz w:val="22"/>
-                <w:lang w:val="en-US"/>
-              </w:rPr>
-            </w:pPr>
-          </w:p>
-        </w:tc>
-        <w:tc>
-          <w:tcPr>
-            <w:tcW w:w="1134" w:type="dxa"/>
-          </w:tcPr>
-          <w:p>
-            <w:pPr>
-              <w:jc w:val="center"/>
-              <w:rPr>
-                <w:b/>
-                <w:sz w:val="22"/>
-                <w:lang w:val="en-US"/>
-              </w:rPr>
-            </w:pPr>
-          </w:p>
-        </w:tc>
-      </w:tr>
-      <w:tr>
-        <w:trPr>
-          <w:trHeight w:val="523"/>
-        </w:trPr>
-        <w:tc>
-          <w:tcPr>
-            <w:tcW w:w="2376" w:type="dxa"/>
-            <w:shd w:val="clear" w:color="auto" w:fill="auto"/>
-          </w:tcPr>
-          <w:p>
-            <w:pPr>
-              <w:rPr>
-                <w:lang w:val="en-US"/>
-              </w:rPr>
-            </w:pPr>
-          </w:p>
-        </w:tc>
-        <w:tc>
-          <w:tcPr>
-            <w:tcW w:w="851" w:type="dxa"/>
-            <w:shd w:val="clear" w:color="auto" w:fill="auto"/>
-          </w:tcPr>
-          <w:p>
-            <w:pPr>
-              <w:jc w:val="center"/>
-              <w:rPr>
-                <w:b/>
-                <w:sz w:val="22"/>
-                <w:lang w:val="en-US"/>
-              </w:rPr>
-            </w:pPr>
-          </w:p>
-        </w:tc>
-        <w:tc>
-          <w:tcPr>
-            <w:tcW w:w="850" w:type="dxa"/>
-            <w:shd w:val="clear" w:color="auto" w:fill="auto"/>
-          </w:tcPr>
-          <w:p>
-            <w:pPr>
-              <w:jc w:val="center"/>
-              <w:rPr>
-                <w:b/>
-                <w:sz w:val="22"/>
-                <w:lang w:val="en-US" w:eastAsia="fr-FR"/>
-              </w:rPr>
-            </w:pPr>
-          </w:p>
-        </w:tc>
-        <w:tc>
-          <w:tcPr>
-            <w:tcW w:w="851" w:type="dxa"/>
-            <w:shd w:val="clear" w:color="auto" w:fill="auto"/>
-          </w:tcPr>
-          <w:p>
-            <w:pPr>
-              <w:jc w:val="center"/>
-              <w:rPr>
-                <w:b/>
-                <w:sz w:val="22"/>
-                <w:lang w:val="en-US"/>
-              </w:rPr>
-            </w:pPr>
-          </w:p>
-        </w:tc>
-        <w:tc>
-          <w:tcPr>
-            <w:tcW w:w="850" w:type="dxa"/>
-            <w:shd w:val="clear" w:color="auto" w:fill="auto"/>
-          </w:tcPr>
-          <w:p>
-            <w:pPr>
-              <w:jc w:val="center"/>
-              <w:rPr>
-                <w:b/>
-                <w:sz w:val="22"/>
-                <w:lang w:val="en-US"/>
-              </w:rPr>
-            </w:pPr>
-          </w:p>
-        </w:tc>
-        <w:tc>
-          <w:tcPr>
-            <w:tcW w:w="851" w:type="dxa"/>
-            <w:shd w:val="clear" w:color="auto" w:fill="auto"/>
-          </w:tcPr>
-          <w:p>
-            <w:pPr>
-              <w:jc w:val="center"/>
-              <w:rPr>
-                <w:b/>
-                <w:sz w:val="22"/>
-                <w:lang w:val="en-US"/>
-              </w:rPr>
-            </w:pPr>
-          </w:p>
-        </w:tc>
-        <w:tc>
-          <w:tcPr>
-            <w:tcW w:w="850" w:type="dxa"/>
-          </w:tcPr>
-          <w:p>
-            <w:pPr>
-              <w:rPr>
-                <w:b/>
-                <w:sz w:val="22"/>
-                <w:lang w:val="en-US"/>
-              </w:rPr>
-            </w:pPr>
-          </w:p>
-        </w:tc>
-        <w:tc>
-          <w:tcPr>
-            <w:tcW w:w="1134" w:type="dxa"/>
-          </w:tcPr>
-          <w:p>
-            <w:pPr>
-              <w:jc w:val="center"/>
-              <w:rPr>
-                <w:b/>
-                <w:sz w:val="22"/>
-                <w:lang w:val="en-US"/>
-              </w:rPr>
-            </w:pPr>
-          </w:p>
-        </w:tc>
-      </w:tr>
-      <w:tr>
-        <w:trPr>
-          <w:trHeight w:val="523"/>
-        </w:trPr>
-        <w:tc>
-          <w:tcPr>
-            <w:tcW w:w="2376" w:type="dxa"/>
-            <w:shd w:val="clear" w:color="auto" w:fill="auto"/>
-          </w:tcPr>
-          <w:p>
-            <w:pPr>
-              <w:rPr>
-                <w:lang w:val="en-US"/>
-              </w:rPr>
-            </w:pPr>
-          </w:p>
-        </w:tc>
-        <w:tc>
-          <w:tcPr>
-            <w:tcW w:w="851" w:type="dxa"/>
-            <w:shd w:val="clear" w:color="auto" w:fill="auto"/>
-          </w:tcPr>
-          <w:p>
-            <w:pPr>
-              <w:jc w:val="center"/>
-              <w:rPr>
-                <w:b/>
-                <w:sz w:val="22"/>
-                <w:lang w:val="en-US"/>
-              </w:rPr>
-            </w:pPr>
-          </w:p>
-        </w:tc>
-        <w:tc>
-          <w:tcPr>
-            <w:tcW w:w="850" w:type="dxa"/>
-            <w:shd w:val="clear" w:color="auto" w:fill="auto"/>
-          </w:tcPr>
-          <w:p>
-            <w:pPr>
-              <w:jc w:val="center"/>
-              <w:rPr>
-                <w:b/>
-                <w:sz w:val="22"/>
-                <w:lang w:val="en-US" w:eastAsia="fr-FR"/>
-              </w:rPr>
-            </w:pPr>
-          </w:p>
-        </w:tc>
-        <w:tc>
-          <w:tcPr>
-            <w:tcW w:w="851" w:type="dxa"/>
-            <w:shd w:val="clear" w:color="auto" w:fill="auto"/>
-          </w:tcPr>
-          <w:p>
-            <w:pPr>
-              <w:jc w:val="center"/>
-              <w:rPr>
-                <w:b/>
-                <w:sz w:val="22"/>
-                <w:lang w:val="en-US"/>
-              </w:rPr>
-            </w:pPr>
-          </w:p>
-        </w:tc>
-        <w:tc>
-          <w:tcPr>
-            <w:tcW w:w="850" w:type="dxa"/>
-            <w:shd w:val="clear" w:color="auto" w:fill="auto"/>
-          </w:tcPr>
-          <w:p>
-            <w:pPr>
-              <w:jc w:val="center"/>
-              <w:rPr>
-                <w:b/>
-                <w:sz w:val="22"/>
-                <w:lang w:val="en-US"/>
-              </w:rPr>
-            </w:pPr>
-          </w:p>
-        </w:tc>
-        <w:tc>
-          <w:tcPr>
-            <w:tcW w:w="851" w:type="dxa"/>
-            <w:shd w:val="clear" w:color="auto" w:fill="auto"/>
-          </w:tcPr>
-          <w:p>
-            <w:pPr>
-              <w:jc w:val="center"/>
-              <w:rPr>
-                <w:b/>
-                <w:sz w:val="22"/>
-                <w:lang w:val="en-US"/>
-              </w:rPr>
-            </w:pPr>
-          </w:p>
-        </w:tc>
-        <w:tc>
-          <w:tcPr>
-            <w:tcW w:w="850" w:type="dxa"/>
-          </w:tcPr>
-          <w:p>
-            <w:pPr>
-              <w:jc w:val="center"/>
-              <w:rPr>
-                <w:b/>
-                <w:sz w:val="22"/>
-                <w:lang w:val="en-US"/>
-              </w:rPr>
-            </w:pPr>
-          </w:p>
-        </w:tc>
-        <w:tc>
-          <w:tcPr>
-            <w:tcW w:w="1134" w:type="dxa"/>
-          </w:tcPr>
-          <w:p>
-            <w:pPr>
-              <w:jc w:val="center"/>
-              <w:rPr>
-                <w:b/>
-                <w:sz w:val="22"/>
-                <w:lang w:val="en-US"/>
-              </w:rPr>
-            </w:pPr>
+            <w:r>
+              <w:rPr>
+                <w:b/>
+                <w:sz w:val="22"/>
+                <w:lang w:val="en-US"/>
+              </w:rPr>
+              <w:t>X</w:t>
+            </w:r>
           </w:p>
         </w:tc>
       </w:tr>
@@ -8336,14 +6035,8 @@
           <w:lang w:val="en-US"/>
         </w:rPr>
       </w:pPr>
-    </w:p>
-    <w:p>
-      <w:pPr>
-        <w:ind w:left="-180"/>
-        <w:rPr>
-          <w:lang w:val="en-US"/>
-        </w:rPr>
-      </w:pPr>
+      <w:bookmarkStart w:id="0" w:name="_GoBack"/>
+      <w:bookmarkEnd w:id="0"/>
     </w:p>
     <w:p>
       <w:pPr>
@@ -13316,7 +11009,7 @@
 </file>
 
 <file path=customXml/itemProps1.xml><?xml version="1.0" encoding="utf-8"?>
-<ds:datastoreItem xmlns:ds="http://schemas.openxmlformats.org/officeDocument/2006/customXml" ds:itemID="{B93C5EDA-3C8B-B94D-8539-7FBDC75E4C9E}">
+<ds:datastoreItem xmlns:ds="http://schemas.openxmlformats.org/officeDocument/2006/customXml" ds:itemID="{FE6707A6-C5CB-7C42-AE56-053A6876FAF7}">
   <ds:schemaRefs>
     <ds:schemaRef ds:uri="http://schemas.openxmlformats.org/officeDocument/2006/bibliography"/>
   </ds:schemaRefs>

</xml_diff>